<commit_message>
QA SWS JConfig e Eccezioni
</commit_message>
<xml_diff>
--- a/Docs/Note/SWS-101-JConfig.docx
+++ b/Docs/Note/SWS-101-JConfig.docx
@@ -41,8 +41,307 @@
           <w:lang w:val="et-EE"/>
         </w:rPr>
       </w:pPr>
-      <w:bookmarkStart w:id="0" w:name="_GoBack"/>
-      <w:bookmarkEnd w:id="0"/>
+    </w:p>
+    <w:p>
+      <w:pPr>
+        <w:rPr>
+          <w:b/>
+          <w:lang w:val="et-EE"/>
+        </w:rPr>
+      </w:pPr>
+      <w:r>
+        <w:rPr>
+          <w:b/>
+          <w:lang w:val="et-EE"/>
+        </w:rPr>
+        <w:t>Demo:</w:t>
+      </w:r>
+    </w:p>
+    <w:p>
+      <w:pPr>
+        <w:rPr>
+          <w:lang w:val="et-EE"/>
+        </w:rPr>
+      </w:pPr>
+    </w:p>
+    <w:p>
+      <w:pPr>
+        <w:pStyle w:val="ListParagraph"/>
+        <w:numPr>
+          <w:ilvl w:val="0"/>
+          <w:numId w:val="19"/>
+        </w:numPr>
+        <w:rPr>
+          <w:lang w:val="et-EE"/>
+        </w:rPr>
+      </w:pPr>
+      <w:r>
+        <w:rPr>
+          <w:lang w:val="et-EE"/>
+        </w:rPr>
+        <w:t>WebConfig</w:t>
+      </w:r>
+      <w:r>
+        <w:rPr>
+          <w:lang w:val="et-EE"/>
+        </w:rPr>
+        <w:t xml:space="preserve"> equivalente di web.xml </w:t>
+      </w:r>
+      <w:r>
+        <w:rPr>
+          <w:lang w:val="et-EE"/>
+        </w:rPr>
+        <w:br/>
+        <w:t>tramite estensione carica i componenti di default della MessageDispatcherServlet</w:t>
+      </w:r>
+      <w:r>
+        <w:rPr>
+          <w:lang w:val="et-EE"/>
+        </w:rPr>
+        <w:br/>
+        <w:t>Tramite overrides carica contesti app e sws ed esegue override mapping</w:t>
+      </w:r>
+      <w:r>
+        <w:rPr>
+          <w:lang w:val="et-EE"/>
+        </w:rPr>
+        <w:br/>
+      </w:r>
+    </w:p>
+    <w:p>
+      <w:pPr>
+        <w:pStyle w:val="ListParagraph"/>
+        <w:numPr>
+          <w:ilvl w:val="0"/>
+          <w:numId w:val="19"/>
+        </w:numPr>
+        <w:rPr>
+          <w:lang w:val="et-EE"/>
+        </w:rPr>
+      </w:pPr>
+      <w:r>
+        <w:rPr>
+          <w:lang w:val="et-EE"/>
+        </w:rPr>
+        <w:t>WsContextConfig</w:t>
+      </w:r>
+      <w:r>
+        <w:rPr>
+          <w:lang w:val="et-EE"/>
+        </w:rPr>
+        <w:t>:</w:t>
+      </w:r>
+    </w:p>
+    <w:p>
+      <w:pPr>
+        <w:pStyle w:val="ListParagraph"/>
+        <w:numPr>
+          <w:ilvl w:val="1"/>
+          <w:numId w:val="19"/>
+        </w:numPr>
+        <w:rPr>
+          <w:lang w:val="et-EE"/>
+        </w:rPr>
+      </w:pPr>
+      <w:r>
+        <w:rPr>
+          <w:lang w:val="et-EE"/>
+        </w:rPr>
+        <w:t>Override componenti MessageDispatcherServlet</w:t>
+      </w:r>
+    </w:p>
+    <w:p>
+      <w:pPr>
+        <w:pStyle w:val="ListParagraph"/>
+        <w:numPr>
+          <w:ilvl w:val="2"/>
+          <w:numId w:val="19"/>
+        </w:numPr>
+        <w:rPr>
+          <w:lang w:val="et-EE"/>
+        </w:rPr>
+      </w:pPr>
+      <w:r>
+        <w:rPr>
+          <w:lang w:val="et-EE"/>
+        </w:rPr>
+        <w:t>MessageFactory</w:t>
+      </w:r>
+    </w:p>
+    <w:p>
+      <w:pPr>
+        <w:pStyle w:val="ListParagraph"/>
+        <w:numPr>
+          <w:ilvl w:val="2"/>
+          <w:numId w:val="19"/>
+        </w:numPr>
+        <w:rPr>
+          <w:lang w:val="et-EE"/>
+        </w:rPr>
+      </w:pPr>
+      <w:r>
+        <w:rPr>
+          <w:lang w:val="et-EE"/>
+        </w:rPr>
+        <w:t>Scan path per Endpoints</w:t>
+      </w:r>
+      <w:r>
+        <w:rPr>
+          <w:lang w:val="et-EE"/>
+        </w:rPr>
+        <w:br/>
+      </w:r>
+    </w:p>
+    <w:p>
+      <w:pPr>
+        <w:pStyle w:val="ListParagraph"/>
+        <w:numPr>
+          <w:ilvl w:val="0"/>
+          <w:numId w:val="19"/>
+        </w:numPr>
+        <w:rPr>
+          <w:lang w:val="et-EE"/>
+        </w:rPr>
+      </w:pPr>
+      <w:r>
+        <w:rPr>
+          <w:lang w:val="et-EE"/>
+        </w:rPr>
+        <w:t>ServiceContext</w:t>
+      </w:r>
+      <w:r>
+        <w:rPr>
+          <w:lang w:val="et-EE"/>
+        </w:rPr>
+        <w:t>:</w:t>
+      </w:r>
+    </w:p>
+    <w:p>
+      <w:pPr>
+        <w:pStyle w:val="ListParagraph"/>
+        <w:numPr>
+          <w:ilvl w:val="1"/>
+          <w:numId w:val="19"/>
+        </w:numPr>
+        <w:rPr>
+          <w:lang w:val="et-EE"/>
+        </w:rPr>
+      </w:pPr>
+      <w:r>
+        <w:rPr>
+          <w:lang w:val="et-EE"/>
+        </w:rPr>
+        <w:t>Componenti context app.</w:t>
+      </w:r>
+    </w:p>
+    <w:p>
+      <w:pPr>
+        <w:rPr>
+          <w:lang w:val="et-EE"/>
+        </w:rPr>
+      </w:pPr>
+    </w:p>
+    <w:p>
+      <w:pPr>
+        <w:rPr>
+          <w:lang w:val="et-EE"/>
+        </w:rPr>
+      </w:pPr>
+      <w:r>
+        <w:rPr>
+          <w:lang w:val="et-EE"/>
+        </w:rPr>
+        <w:t xml:space="preserve">E’ necessario eseguire la scansione del package service sia da ServiceContext che da </w:t>
+      </w:r>
+      <w:r>
+        <w:rPr>
+          <w:lang w:val="et-EE"/>
+        </w:rPr>
+        <w:t>WsContextConfig</w:t>
+      </w:r>
+      <w:r>
+        <w:rPr>
+          <w:lang w:val="et-EE"/>
+        </w:rPr>
+        <w:t>, perche’ una classe cerca bean con stereotipi Spring, l’altra carica ’candidati Endpoints’.</w:t>
+      </w:r>
+    </w:p>
+    <w:p>
+      <w:pPr>
+        <w:rPr>
+          <w:lang w:val="et-EE"/>
+        </w:rPr>
+      </w:pPr>
+    </w:p>
+    <w:p>
+      <w:pPr>
+        <w:rPr>
+          <w:lang w:val="et-EE"/>
+        </w:rPr>
+      </w:pPr>
+    </w:p>
+    <w:p>
+      <w:pPr>
+        <w:rPr>
+          <w:lang w:val="et-EE"/>
+        </w:rPr>
+      </w:pPr>
+    </w:p>
+    <w:p>
+      <w:pPr>
+        <w:rPr>
+          <w:lang w:val="et-EE"/>
+        </w:rPr>
+      </w:pPr>
+    </w:p>
+    <w:p>
+      <w:pPr>
+        <w:rPr>
+          <w:lang w:val="et-EE"/>
+        </w:rPr>
+      </w:pPr>
+    </w:p>
+    <w:p>
+      <w:pPr>
+        <w:rPr>
+          <w:lang w:val="et-EE"/>
+        </w:rPr>
+      </w:pPr>
+    </w:p>
+    <w:p>
+      <w:pPr>
+        <w:rPr>
+          <w:lang w:val="et-EE"/>
+        </w:rPr>
+      </w:pPr>
+    </w:p>
+    <w:p>
+      <w:pPr>
+        <w:rPr>
+          <w:lang w:val="et-EE"/>
+        </w:rPr>
+      </w:pPr>
+    </w:p>
+    <w:p>
+      <w:pPr>
+        <w:rPr>
+          <w:lang w:val="et-EE"/>
+        </w:rPr>
+      </w:pPr>
+    </w:p>
+    <w:p>
+      <w:pPr>
+        <w:rPr>
+          <w:lang w:val="et-EE"/>
+        </w:rPr>
+      </w:pPr>
+    </w:p>
+    <w:p>
+      <w:pPr>
+        <w:rPr>
+          <w:lang w:val="et-EE"/>
+        </w:rPr>
+      </w:pPr>
     </w:p>
     <w:p>
       <w:pPr>
@@ -57,6 +356,7 @@
           <w:sz w:val="28"/>
           <w:lang w:val="et-EE"/>
         </w:rPr>
+        <w:lastRenderedPageBreak/>
         <w:t>TEORIA</w:t>
       </w:r>
       <w:r>
@@ -423,11 +723,20 @@
           <w:lang w:val="et-EE"/>
         </w:rPr>
       </w:pPr>
-      <w:r>
+    </w:p>
+    <w:p>
+      <w:pPr>
         <w:rPr>
           <w:b/>
           <w:lang w:val="et-EE"/>
         </w:rPr>
+      </w:pPr>
+      <w:r>
+        <w:rPr>
+          <w:b/>
+          <w:lang w:val="et-EE"/>
+        </w:rPr>
+        <w:lastRenderedPageBreak/>
         <w:t>CARICAMENTO CONTESTO SWS IN CONTESTO WEB APP: (web.xml annotation)</w:t>
       </w:r>
       <w:r>
@@ -522,6 +831,12 @@
           <w:lang w:val="et-EE"/>
         </w:rPr>
         <w:t xml:space="preserve"> 2) config classes:</w:t>
+      </w:r>
+      <w:r>
+        <w:rPr>
+          <w:lang w:val="et-EE"/>
+        </w:rPr>
+        <w:t xml:space="preserve"> Vedi </w:t>
       </w:r>
     </w:p>
     <w:p>
@@ -675,6 +990,14 @@
         </w:rPr>
         <w:t xml:space="preserve"> e configurare qui i componenti di SWS</w:t>
       </w:r>
+      <w:r>
+        <w:rPr>
+          <w:lang w:val="et-EE"/>
+        </w:rPr>
+        <w:br/>
+      </w:r>
+      <w:bookmarkStart w:id="0" w:name="_GoBack"/>
+      <w:bookmarkEnd w:id="0"/>
     </w:p>
     <w:p>
       <w:pPr>
@@ -743,6 +1066,95 @@
 <file path=word/numbering.xml><?xml version="1.0" encoding="utf-8"?>
 <w:numbering xmlns:wpc="http://schemas.microsoft.com/office/word/2010/wordprocessingCanvas" xmlns:mc="http://schemas.openxmlformats.org/markup-compatibility/2006" xmlns:o="urn:schemas-microsoft-com:office:office" xmlns:r="http://schemas.openxmlformats.org/officeDocument/2006/relationships" xmlns:m="http://schemas.openxmlformats.org/officeDocument/2006/math" xmlns:v="urn:schemas-microsoft-com:vml" xmlns:wp14="http://schemas.microsoft.com/office/word/2010/wordprocessingDrawing" xmlns:wp="http://schemas.openxmlformats.org/drawingml/2006/wordprocessingDrawing" xmlns:w10="urn:schemas-microsoft-com:office:word" xmlns:w="http://schemas.openxmlformats.org/wordprocessingml/2006/main" xmlns:w14="http://schemas.microsoft.com/office/word/2010/wordml" xmlns:wpg="http://schemas.microsoft.com/office/word/2010/wordprocessingGroup" xmlns:wpi="http://schemas.microsoft.com/office/word/2010/wordprocessingInk" xmlns:wne="http://schemas.microsoft.com/office/word/2006/wordml" xmlns:wps="http://schemas.microsoft.com/office/word/2010/wordprocessingShape" mc:Ignorable="w14 wp14">
   <w:abstractNum w:abstractNumId="0">
+    <w:nsid w:val="02BF0487"/>
+    <w:multiLevelType w:val="hybridMultilevel"/>
+    <w:tmpl w:val="3F309D82"/>
+    <w:lvl w:ilvl="0" w:tplc="04090011">
+      <w:start w:val="1"/>
+      <w:numFmt w:val="decimal"/>
+      <w:lvlText w:val="%1)"/>
+      <w:lvlJc w:val="left"/>
+      <w:pPr>
+        <w:ind w:left="720" w:hanging="360"/>
+      </w:pPr>
+      <w:rPr>
+        <w:rFonts w:hint="default"/>
+      </w:rPr>
+    </w:lvl>
+    <w:lvl w:ilvl="1" w:tplc="04090019">
+      <w:start w:val="1"/>
+      <w:numFmt w:val="lowerLetter"/>
+      <w:lvlText w:val="%2."/>
+      <w:lvlJc w:val="left"/>
+      <w:pPr>
+        <w:ind w:left="1440" w:hanging="360"/>
+      </w:pPr>
+    </w:lvl>
+    <w:lvl w:ilvl="2" w:tplc="0409001B">
+      <w:start w:val="1"/>
+      <w:numFmt w:val="lowerRoman"/>
+      <w:lvlText w:val="%3."/>
+      <w:lvlJc w:val="right"/>
+      <w:pPr>
+        <w:ind w:left="2160" w:hanging="180"/>
+      </w:pPr>
+    </w:lvl>
+    <w:lvl w:ilvl="3" w:tplc="0409000F">
+      <w:start w:val="1"/>
+      <w:numFmt w:val="decimal"/>
+      <w:lvlText w:val="%4."/>
+      <w:lvlJc w:val="left"/>
+      <w:pPr>
+        <w:ind w:left="2880" w:hanging="360"/>
+      </w:pPr>
+    </w:lvl>
+    <w:lvl w:ilvl="4" w:tplc="04090019" w:tentative="1">
+      <w:start w:val="1"/>
+      <w:numFmt w:val="lowerLetter"/>
+      <w:lvlText w:val="%5."/>
+      <w:lvlJc w:val="left"/>
+      <w:pPr>
+        <w:ind w:left="3600" w:hanging="360"/>
+      </w:pPr>
+    </w:lvl>
+    <w:lvl w:ilvl="5" w:tplc="0409001B" w:tentative="1">
+      <w:start w:val="1"/>
+      <w:numFmt w:val="lowerRoman"/>
+      <w:lvlText w:val="%6."/>
+      <w:lvlJc w:val="right"/>
+      <w:pPr>
+        <w:ind w:left="4320" w:hanging="180"/>
+      </w:pPr>
+    </w:lvl>
+    <w:lvl w:ilvl="6" w:tplc="0409000F" w:tentative="1">
+      <w:start w:val="1"/>
+      <w:numFmt w:val="decimal"/>
+      <w:lvlText w:val="%7."/>
+      <w:lvlJc w:val="left"/>
+      <w:pPr>
+        <w:ind w:left="5040" w:hanging="360"/>
+      </w:pPr>
+    </w:lvl>
+    <w:lvl w:ilvl="7" w:tplc="04090019" w:tentative="1">
+      <w:start w:val="1"/>
+      <w:numFmt w:val="lowerLetter"/>
+      <w:lvlText w:val="%8."/>
+      <w:lvlJc w:val="left"/>
+      <w:pPr>
+        <w:ind w:left="5760" w:hanging="360"/>
+      </w:pPr>
+    </w:lvl>
+    <w:lvl w:ilvl="8" w:tplc="0409001B" w:tentative="1">
+      <w:start w:val="1"/>
+      <w:numFmt w:val="lowerRoman"/>
+      <w:lvlText w:val="%9."/>
+      <w:lvlJc w:val="right"/>
+      <w:pPr>
+        <w:ind w:left="6480" w:hanging="180"/>
+      </w:pPr>
+    </w:lvl>
+  </w:abstractNum>
+  <w:abstractNum w:abstractNumId="1">
     <w:nsid w:val="0F090A16"/>
     <w:multiLevelType w:val="hybridMultilevel"/>
     <w:tmpl w:val="37506CF0"/>
@@ -831,7 +1243,7 @@
       </w:pPr>
     </w:lvl>
   </w:abstractNum>
-  <w:abstractNum w:abstractNumId="1">
+  <w:abstractNum w:abstractNumId="2">
     <w:nsid w:val="1406671A"/>
     <w:multiLevelType w:val="hybridMultilevel"/>
     <w:tmpl w:val="393E4C56"/>
@@ -920,7 +1332,7 @@
       </w:pPr>
     </w:lvl>
   </w:abstractNum>
-  <w:abstractNum w:abstractNumId="2">
+  <w:abstractNum w:abstractNumId="3">
     <w:nsid w:val="170B4177"/>
     <w:multiLevelType w:val="multilevel"/>
     <w:tmpl w:val="7B0E252A"/>
@@ -1033,7 +1445,7 @@
       </w:rPr>
     </w:lvl>
   </w:abstractNum>
-  <w:abstractNum w:abstractNumId="3">
+  <w:abstractNum w:abstractNumId="4">
     <w:nsid w:val="203E256F"/>
     <w:multiLevelType w:val="hybridMultilevel"/>
     <w:tmpl w:val="760C3506"/>
@@ -1122,7 +1534,7 @@
       </w:pPr>
     </w:lvl>
   </w:abstractNum>
-  <w:abstractNum w:abstractNumId="4">
+  <w:abstractNum w:abstractNumId="5">
     <w:nsid w:val="20C55617"/>
     <w:multiLevelType w:val="hybridMultilevel"/>
     <w:tmpl w:val="44CA6026"/>
@@ -1211,7 +1623,7 @@
       </w:pPr>
     </w:lvl>
   </w:abstractNum>
-  <w:abstractNum w:abstractNumId="5">
+  <w:abstractNum w:abstractNumId="6">
     <w:nsid w:val="2F8A7F58"/>
     <w:multiLevelType w:val="hybridMultilevel"/>
     <w:tmpl w:val="BD12039C"/>
@@ -1300,7 +1712,7 @@
       </w:pPr>
     </w:lvl>
   </w:abstractNum>
-  <w:abstractNum w:abstractNumId="6">
+  <w:abstractNum w:abstractNumId="7">
     <w:nsid w:val="33950C32"/>
     <w:multiLevelType w:val="hybridMultilevel"/>
     <w:tmpl w:val="A862690A"/>
@@ -1389,7 +1801,7 @@
       </w:pPr>
     </w:lvl>
   </w:abstractNum>
-  <w:abstractNum w:abstractNumId="7">
+  <w:abstractNum w:abstractNumId="8">
     <w:nsid w:val="36022245"/>
     <w:multiLevelType w:val="hybridMultilevel"/>
     <w:tmpl w:val="ED6CE696"/>
@@ -1478,7 +1890,7 @@
       </w:pPr>
     </w:lvl>
   </w:abstractNum>
-  <w:abstractNum w:abstractNumId="8">
+  <w:abstractNum w:abstractNumId="9">
     <w:nsid w:val="46932E28"/>
     <w:multiLevelType w:val="hybridMultilevel"/>
     <w:tmpl w:val="721E70DE"/>
@@ -1567,7 +1979,7 @@
       </w:pPr>
     </w:lvl>
   </w:abstractNum>
-  <w:abstractNum w:abstractNumId="9">
+  <w:abstractNum w:abstractNumId="10">
     <w:nsid w:val="4A281551"/>
     <w:multiLevelType w:val="hybridMultilevel"/>
     <w:tmpl w:val="73D675DE"/>
@@ -1656,7 +2068,7 @@
       </w:pPr>
     </w:lvl>
   </w:abstractNum>
-  <w:abstractNum w:abstractNumId="10">
+  <w:abstractNum w:abstractNumId="11">
     <w:nsid w:val="507737A7"/>
     <w:multiLevelType w:val="hybridMultilevel"/>
     <w:tmpl w:val="AA2004D2"/>
@@ -1745,7 +2157,7 @@
       </w:pPr>
     </w:lvl>
   </w:abstractNum>
-  <w:abstractNum w:abstractNumId="11">
+  <w:abstractNum w:abstractNumId="12">
     <w:nsid w:val="54842530"/>
     <w:multiLevelType w:val="hybridMultilevel"/>
     <w:tmpl w:val="7820D9CC"/>
@@ -1834,7 +2246,7 @@
       </w:pPr>
     </w:lvl>
   </w:abstractNum>
-  <w:abstractNum w:abstractNumId="12">
+  <w:abstractNum w:abstractNumId="13">
     <w:nsid w:val="57A942FB"/>
     <w:multiLevelType w:val="hybridMultilevel"/>
     <w:tmpl w:val="8BB04D96"/>
@@ -1923,7 +2335,7 @@
       </w:pPr>
     </w:lvl>
   </w:abstractNum>
-  <w:abstractNum w:abstractNumId="13">
+  <w:abstractNum w:abstractNumId="14">
     <w:nsid w:val="59E55F47"/>
     <w:multiLevelType w:val="hybridMultilevel"/>
     <w:tmpl w:val="455E954C"/>
@@ -2012,7 +2424,7 @@
       </w:pPr>
     </w:lvl>
   </w:abstractNum>
-  <w:abstractNum w:abstractNumId="14">
+  <w:abstractNum w:abstractNumId="15">
     <w:nsid w:val="756D20AE"/>
     <w:multiLevelType w:val="hybridMultilevel"/>
     <w:tmpl w:val="3604C88C"/>
@@ -2101,7 +2513,7 @@
       </w:pPr>
     </w:lvl>
   </w:abstractNum>
-  <w:abstractNum w:abstractNumId="15">
+  <w:abstractNum w:abstractNumId="16">
     <w:nsid w:val="79092040"/>
     <w:multiLevelType w:val="hybridMultilevel"/>
     <w:tmpl w:val="760C3506"/>
@@ -2190,7 +2602,7 @@
       </w:pPr>
     </w:lvl>
   </w:abstractNum>
-  <w:abstractNum w:abstractNumId="16">
+  <w:abstractNum w:abstractNumId="17">
     <w:nsid w:val="7C604A00"/>
     <w:multiLevelType w:val="hybridMultilevel"/>
     <w:tmpl w:val="898C3C20"/>
@@ -2279,7 +2691,7 @@
       </w:pPr>
     </w:lvl>
   </w:abstractNum>
-  <w:abstractNum w:abstractNumId="17">
+  <w:abstractNum w:abstractNumId="18">
     <w:nsid w:val="7CAF1914"/>
     <w:multiLevelType w:val="hybridMultilevel"/>
     <w:tmpl w:val="715E8796"/>
@@ -2369,58 +2781,61 @@
     </w:lvl>
   </w:abstractNum>
   <w:num w:numId="1">
+    <w:abstractNumId w:val="4"/>
+  </w:num>
+  <w:num w:numId="2">
+    <w:abstractNumId w:val="16"/>
+  </w:num>
+  <w:num w:numId="3">
+    <w:abstractNumId w:val="17"/>
+  </w:num>
+  <w:num w:numId="4">
+    <w:abstractNumId w:val="9"/>
+  </w:num>
+  <w:num w:numId="5">
+    <w:abstractNumId w:val="8"/>
+  </w:num>
+  <w:num w:numId="6">
+    <w:abstractNumId w:val="7"/>
+  </w:num>
+  <w:num w:numId="7">
+    <w:abstractNumId w:val="1"/>
+  </w:num>
+  <w:num w:numId="8">
+    <w:abstractNumId w:val="13"/>
+  </w:num>
+  <w:num w:numId="9">
     <w:abstractNumId w:val="3"/>
   </w:num>
-  <w:num w:numId="2">
+  <w:num w:numId="10">
+    <w:abstractNumId w:val="12"/>
+  </w:num>
+  <w:num w:numId="11">
+    <w:abstractNumId w:val="2"/>
+  </w:num>
+  <w:num w:numId="12">
+    <w:abstractNumId w:val="11"/>
+  </w:num>
+  <w:num w:numId="13">
+    <w:abstractNumId w:val="18"/>
+  </w:num>
+  <w:num w:numId="14">
+    <w:abstractNumId w:val="10"/>
+  </w:num>
+  <w:num w:numId="15">
+    <w:abstractNumId w:val="6"/>
+  </w:num>
+  <w:num w:numId="16">
+    <w:abstractNumId w:val="14"/>
+  </w:num>
+  <w:num w:numId="17">
     <w:abstractNumId w:val="15"/>
   </w:num>
-  <w:num w:numId="3">
-    <w:abstractNumId w:val="16"/>
-  </w:num>
-  <w:num w:numId="4">
-    <w:abstractNumId w:val="8"/>
-  </w:num>
-  <w:num w:numId="5">
-    <w:abstractNumId w:val="7"/>
-  </w:num>
-  <w:num w:numId="6">
-    <w:abstractNumId w:val="6"/>
-  </w:num>
-  <w:num w:numId="7">
-    <w:abstractNumId w:val="0"/>
-  </w:num>
-  <w:num w:numId="8">
-    <w:abstractNumId w:val="12"/>
-  </w:num>
-  <w:num w:numId="9">
-    <w:abstractNumId w:val="2"/>
-  </w:num>
-  <w:num w:numId="10">
-    <w:abstractNumId w:val="11"/>
-  </w:num>
-  <w:num w:numId="11">
-    <w:abstractNumId w:val="1"/>
-  </w:num>
-  <w:num w:numId="12">
-    <w:abstractNumId w:val="10"/>
-  </w:num>
-  <w:num w:numId="13">
-    <w:abstractNumId w:val="17"/>
-  </w:num>
-  <w:num w:numId="14">
-    <w:abstractNumId w:val="9"/>
-  </w:num>
-  <w:num w:numId="15">
+  <w:num w:numId="18">
     <w:abstractNumId w:val="5"/>
   </w:num>
-  <w:num w:numId="16">
-    <w:abstractNumId w:val="13"/>
-  </w:num>
-  <w:num w:numId="17">
-    <w:abstractNumId w:val="14"/>
-  </w:num>
-  <w:num w:numId="18">
-    <w:abstractNumId w:val="4"/>
+  <w:num w:numId="19">
+    <w:abstractNumId w:val="0"/>
   </w:num>
 </w:numbering>
 </file>

</xml_diff>